<commit_message>
Renamed all files, references and propierties to BM
</commit_message>
<xml_diff>
--- a/BM Requirements specification.docx
+++ b/BM Requirements specification.docx
@@ -692,7 +692,7 @@
             <v:path o:extrusionok="f" gradientshapeok="t" o:connecttype="rect"/>
             <o:lock v:ext="edit" aspectratio="t"/>
           </v:shapetype>
-          <v:shape id="_x0000_i1028" type="#_x0000_t75" style="width:332.25pt;height:114.75pt">
+          <v:shape id="_x0000_i1025" type="#_x0000_t75" style="width:332.25pt;height:114.75pt">
             <v:imagedata r:id="rId6" o:title="dr system overview"/>
           </v:shape>
         </w:pict>
@@ -745,7 +745,7 @@
     <w:p>
       <w:r>
         <w:pict>
-          <v:shape id="_x0000_i1025" type="#_x0000_t75" style="width:522.75pt;height:330pt">
+          <v:shape id="_x0000_i1026" type="#_x0000_t75" style="width:522.75pt;height:330pt">
             <v:imagedata r:id="rId7" o:title="Untitled Diagram (2)"/>
           </v:shape>
         </w:pict>
@@ -1050,7 +1050,7 @@
     <w:p>
       <w:r>
         <w:pict>
-          <v:shape id="_x0000_i1026" type="#_x0000_t75" style="width:468pt;height:413.25pt">
+          <v:shape id="_x0000_i1028" type="#_x0000_t75" style="width:468pt;height:413.25pt">
             <v:imagedata r:id="rId9" o:title="Untitled Diagram"/>
           </v:shape>
         </w:pict>
@@ -1332,10 +1332,7 @@
         <w:ind w:firstLine="720"/>
       </w:pPr>
       <w:r>
-        <w:t xml:space="preserve">2.1.1 </w:t>
-      </w:r>
-      <w:r>
-        <w:t>Next Birthdays page</w:t>
+        <w:t>2.1.1 Next Birthdays page</w:t>
       </w:r>
     </w:p>
     <w:p>
@@ -1406,16 +1403,7 @@
         <w:ind w:firstLine="720"/>
       </w:pPr>
       <w:r>
-        <w:t>2.1.</w:t>
-      </w:r>
-      <w:r>
-        <w:t>3</w:t>
-      </w:r>
-      <w:r>
-        <w:t xml:space="preserve"> </w:t>
-      </w:r>
-      <w:r>
-        <w:t>Birthdays close to 15th</w:t>
+        <w:t>2.1.3 Birthdays close to 15th</w:t>
       </w:r>
     </w:p>
     <w:p>
@@ -1424,10 +1412,7 @@
         <w:ind w:left="720"/>
       </w:pPr>
       <w:r>
-        <w:t xml:space="preserve">Users </w:t>
-      </w:r>
-      <w:r>
-        <w:t>that has birthdays close to 15</w:t>
+        <w:t>Users that has birthdays close to 15</w:t>
       </w:r>
       <w:r>
         <w:rPr>
@@ -1972,11 +1957,305 @@
       <w:r>
         <w:t xml:space="preserve">that user payed. </w:t>
       </w:r>
+    </w:p>
+    <w:p/>
+    <w:p>
+      <w:pPr>
+        <w:pStyle w:val="ListParagraph"/>
+        <w:numPr>
+          <w:ilvl w:val="0"/>
+          <w:numId w:val="1"/>
+        </w:numPr>
+        <w:spacing w:after="0"/>
+        <w:rPr>
+          <w:b/>
+        </w:rPr>
+      </w:pPr>
+      <w:r>
+        <w:rPr>
+          <w:b/>
+        </w:rPr>
+        <w:lastRenderedPageBreak/>
+        <w:t>Find Users for Admin</w:t>
+      </w:r>
+    </w:p>
+    <w:p>
+      <w:pPr>
+        <w:spacing w:after="0"/>
+        <w:ind w:left="360"/>
+      </w:pPr>
+      <w:r>
+        <w:t xml:space="preserve">At admin top </w:t>
+      </w:r>
+      <w:proofErr w:type="spellStart"/>
+      <w:r>
+        <w:t>nav</w:t>
+      </w:r>
+      <w:proofErr w:type="spellEnd"/>
+      <w:r>
+        <w:t xml:space="preserve"> bar I can see </w:t>
+      </w:r>
+      <w:r>
+        <w:t>search bar for usernames or domain names</w:t>
+      </w:r>
+      <w:r>
+        <w:t xml:space="preserve">. </w:t>
+      </w:r>
+      <w:r>
+        <w:t>The results shown in grid when you can click on user and watch his page.</w:t>
+      </w:r>
+    </w:p>
+    <w:p/>
+    <w:p>
+      <w:pPr>
+        <w:pStyle w:val="ListParagraph"/>
+        <w:numPr>
+          <w:ilvl w:val="0"/>
+          <w:numId w:val="1"/>
+        </w:numPr>
+        <w:spacing w:after="0"/>
+        <w:rPr>
+          <w:b/>
+        </w:rPr>
+      </w:pPr>
+      <w:r>
+        <w:rPr>
+          <w:b/>
+        </w:rPr>
+        <w:t>Add</w:t>
+      </w:r>
+      <w:r>
+        <w:rPr>
+          <w:b/>
+        </w:rPr>
+        <w:t xml:space="preserve"> Users for Admin</w:t>
+      </w:r>
+    </w:p>
+    <w:p>
+      <w:pPr>
+        <w:spacing w:after="0"/>
+        <w:ind w:left="360"/>
+      </w:pPr>
+      <w:r>
+        <w:t xml:space="preserve">At admin top </w:t>
+      </w:r>
+      <w:proofErr w:type="spellStart"/>
+      <w:r>
+        <w:t>nav</w:t>
+      </w:r>
+      <w:proofErr w:type="spellEnd"/>
+      <w:r>
+        <w:t xml:space="preserve"> bar I can </w:t>
+      </w:r>
+      <w:r>
+        <w:t>have a button “Add new user” with all required fields and save button</w:t>
+      </w:r>
+      <w:r>
+        <w:t>.</w:t>
+      </w:r>
+    </w:p>
+    <w:p/>
+    <w:p>
+      <w:pPr>
+        <w:pStyle w:val="ListParagraph"/>
+        <w:numPr>
+          <w:ilvl w:val="0"/>
+          <w:numId w:val="1"/>
+        </w:numPr>
+        <w:spacing w:after="0"/>
+        <w:rPr>
+          <w:b/>
+        </w:rPr>
+      </w:pPr>
+      <w:r>
+        <w:rPr>
+          <w:b/>
+        </w:rPr>
+        <w:t>Edit/Delete</w:t>
+      </w:r>
+      <w:r>
+        <w:rPr>
+          <w:b/>
+        </w:rPr>
+        <w:t xml:space="preserve"> Users for Admin</w:t>
+      </w:r>
+    </w:p>
+    <w:p>
+      <w:pPr>
+        <w:spacing w:after="0"/>
+        <w:ind w:left="360"/>
+      </w:pPr>
+      <w:r>
+        <w:t xml:space="preserve">At admin top </w:t>
+      </w:r>
+      <w:proofErr w:type="spellStart"/>
+      <w:r>
+        <w:t>nav</w:t>
+      </w:r>
+      <w:proofErr w:type="spellEnd"/>
+      <w:r>
+        <w:t xml:space="preserve"> bar I can see search bar for usernames or domain names. The results shown in grid when you can click on user and watch his page.</w:t>
+      </w:r>
+      <w:r>
+        <w:t xml:space="preserve"> At user page admin can edit all fields and should also see a user payment history.</w:t>
+      </w:r>
+    </w:p>
+    <w:p>
+      <w:pPr>
+        <w:spacing w:after="0"/>
+      </w:pPr>
+    </w:p>
+    <w:p>
+      <w:pPr>
+        <w:pStyle w:val="ListParagraph"/>
+        <w:numPr>
+          <w:ilvl w:val="0"/>
+          <w:numId w:val="1"/>
+        </w:numPr>
+        <w:spacing w:after="0"/>
+        <w:rPr>
+          <w:b/>
+        </w:rPr>
+      </w:pPr>
+      <w:r>
+        <w:rPr>
+          <w:b/>
+        </w:rPr>
+        <w:t>Arrange birthday</w:t>
+      </w:r>
+      <w:r>
+        <w:rPr>
+          <w:b/>
+        </w:rPr>
+        <w:t xml:space="preserve"> for Admin</w:t>
+      </w:r>
       <w:bookmarkStart w:id="0" w:name="_GoBack"/>
       <w:bookmarkEnd w:id="0"/>
     </w:p>
-    <w:p/>
-    <w:p/>
+    <w:p>
+      <w:pPr>
+        <w:ind w:left="360"/>
+      </w:pPr>
+      <w:r>
+        <w:t xml:space="preserve">As </w:t>
+      </w:r>
+      <w:proofErr w:type="spellStart"/>
+      <w:proofErr w:type="gramStart"/>
+      <w:r>
+        <w:t>a</w:t>
+      </w:r>
+      <w:proofErr w:type="spellEnd"/>
+      <w:proofErr w:type="gramEnd"/>
+      <w:r>
+        <w:t xml:space="preserve"> </w:t>
+      </w:r>
+      <w:r>
+        <w:t>Administrator</w:t>
+      </w:r>
+      <w:r>
+        <w:t xml:space="preserve"> when I go to Next Birthday’s grid I am able to press </w:t>
+      </w:r>
+      <w:r>
+        <w:rPr>
+          <w:i/>
+        </w:rPr>
+        <w:t>Arrange</w:t>
+      </w:r>
+      <w:r>
+        <w:t xml:space="preserve"> button near user’s name.</w:t>
+      </w:r>
+      <w:r>
+        <w:t xml:space="preserve"> Then a new page (window) is appearing when I am able to drag-and-drop all users from one column “users” to second column “congratulators” Under 2 columns there is a money counter says how much money is collected till now (depends on how many persons are in second column)</w:t>
+      </w:r>
+    </w:p>
+    <w:p>
+      <w:pPr>
+        <w:ind w:left="360"/>
+      </w:pPr>
+      <w:r>
+        <w:t>All the users that pressed “Participate” button for this birthday is automatically in the second column so admin doesn’t to this twice.</w:t>
+      </w:r>
+    </w:p>
+    <w:p>
+      <w:pPr>
+        <w:pStyle w:val="ListParagraph"/>
+        <w:numPr>
+          <w:ilvl w:val="0"/>
+          <w:numId w:val="1"/>
+        </w:numPr>
+        <w:spacing w:after="0"/>
+        <w:rPr>
+          <w:b/>
+        </w:rPr>
+      </w:pPr>
+      <w:r>
+        <w:rPr>
+          <w:b/>
+        </w:rPr>
+        <w:t>Finish/Complete</w:t>
+      </w:r>
+      <w:r>
+        <w:rPr>
+          <w:b/>
+        </w:rPr>
+        <w:t xml:space="preserve"> birthday for Admin</w:t>
+      </w:r>
+    </w:p>
+    <w:p>
+      <w:pPr>
+        <w:ind w:left="360"/>
+      </w:pPr>
+      <w:r>
+        <w:t xml:space="preserve">As </w:t>
+      </w:r>
+      <w:r>
+        <w:t>an</w:t>
+      </w:r>
+      <w:r>
+        <w:t xml:space="preserve"> Administrator when I go to Next Birthday’s grid I am able to press </w:t>
+      </w:r>
+      <w:r>
+        <w:rPr>
+          <w:i/>
+        </w:rPr>
+        <w:t>Arrange</w:t>
+      </w:r>
+      <w:r>
+        <w:t xml:space="preserve"> button near user’s name. Then a new page (window) is appearing </w:t>
+      </w:r>
+      <w:r>
+        <w:t xml:space="preserve">with 2 columns and sum of money collected. When the </w:t>
+      </w:r>
+      <w:proofErr w:type="spellStart"/>
+      <w:r>
+        <w:t>Date.Now</w:t>
+      </w:r>
+      <w:proofErr w:type="spellEnd"/>
+      <w:r>
+        <w:t xml:space="preserve"> &gt; </w:t>
+      </w:r>
+      <w:proofErr w:type="spellStart"/>
+      <w:r>
+        <w:t>Bitrhday.Date</w:t>
+      </w:r>
+      <w:proofErr w:type="spellEnd"/>
+      <w:r>
+        <w:t xml:space="preserve"> there is a new button called “Complete”. Only Admin can press it and birthday is deleted from “Next Birthdays” marked as passed birthday and all the users that took in pay a sum of money. (All the users from second column has their balances -70 mdl)</w:t>
+      </w:r>
+    </w:p>
+    <w:p>
+      <w:pPr>
+        <w:ind w:left="360"/>
+      </w:pPr>
+      <w:r>
+        <w:t>There is also a button “Gift” when Admin can add a gift and save it, but it’s an optional feature.</w:t>
+      </w:r>
+    </w:p>
+    <w:p>
+      <w:pPr>
+        <w:ind w:left="360"/>
+      </w:pPr>
+    </w:p>
     <w:p/>
     <w:sectPr>
       <w:pgSz w:w="12240" w:h="15840"/>
@@ -3095,7 +3374,7 @@
 </file>
 
 <file path=customXml/itemProps1.xml><?xml version="1.0" encoding="utf-8"?>
-<ds:datastoreItem xmlns:ds="http://schemas.openxmlformats.org/officeDocument/2006/customXml" ds:itemID="{CA6A403F-8192-40F3-8203-ED735173F77F}">
+<ds:datastoreItem xmlns:ds="http://schemas.openxmlformats.org/officeDocument/2006/customXml" ds:itemID="{1EB6A3AD-2948-45EC-90B2-903000A26711}">
   <ds:schemaRefs>
     <ds:schemaRef ds:uri="http://schemas.openxmlformats.org/officeDocument/2006/bibliography"/>
   </ds:schemaRefs>

</xml_diff>